<commit_message>
se modifico los archivos
</commit_message>
<xml_diff>
--- a/Portafolio 2025.docx
+++ b/Portafolio 2025.docx
@@ -600,10 +600,7 @@
         <w:t>proceso de secado natural</w:t>
       </w:r>
       <w:r>
-        <w:t>, cons</w:t>
-      </w:r>
-      <w:r>
-        <w:t xml:space="preserve">ervando su perfil de sabor auténtico y </w:t>
+        <w:t xml:space="preserve">, conservando su perfil de sabor auténtico y </w:t>
       </w:r>
       <w:r>
         <w:rPr>
@@ -971,7 +968,7 @@
               <w:rPr>
                 <w:sz w:val="20"/>
               </w:rPr>
-              <w:t xml:space="preserve">Palermo, Huila – </w:t>
+              <w:t xml:space="preserve">Huila – </w:t>
             </w:r>
             <w:r>
               <w:rPr>
@@ -1583,21 +1580,7 @@
               <w:rPr>
                 <w:sz w:val="20"/>
               </w:rPr>
-              <w:t xml:space="preserve">Bolsa </w:t>
-            </w:r>
-            <w:proofErr w:type="spellStart"/>
-            <w:r>
-              <w:rPr>
-                <w:sz w:val="20"/>
-              </w:rPr>
-              <w:t>trilaminada</w:t>
-            </w:r>
-            <w:proofErr w:type="spellEnd"/>
-            <w:r>
-              <w:rPr>
-                <w:sz w:val="20"/>
-              </w:rPr>
-              <w:t xml:space="preserve"> </w:t>
+              <w:t xml:space="preserve">Bolsa trilaminada </w:t>
             </w:r>
             <w:r>
               <w:rPr>
@@ -1861,22 +1844,28 @@
         <w:rPr>
           <w:rStyle w:val="Textoennegrita"/>
         </w:rPr>
-        <w:t>WhatsApp:</w:t>
-      </w:r>
-      <w:r>
-        <w:rPr>
-          <w:rStyle w:val="Textoennegrita"/>
-        </w:rPr>
-        <w:t xml:space="preserve"> </w:t>
-      </w:r>
-      <w:r>
-        <w:t xml:space="preserve">+57 310 695 </w:t>
+        <w:t xml:space="preserve">WhatsApp: </w:t>
+      </w:r>
+      <w:r>
+        <w:t xml:space="preserve">+57 310 </w:t>
+      </w:r>
+      <w:r>
+        <w:t>799</w:t>
+      </w:r>
+      <w:r>
+        <w:t xml:space="preserve"> </w:t>
       </w:r>
       <w:r>
         <w:rPr>
           <w:spacing w:val="-4"/>
         </w:rPr>
-        <w:t>9822</w:t>
+        <w:t>98</w:t>
+      </w:r>
+      <w:r>
+        <w:rPr>
+          <w:spacing w:val="-4"/>
+        </w:rPr>
+        <w:t>75</w:t>
       </w:r>
     </w:p>
     <w:p>

</xml_diff>